<commit_message>
completed tree operations with linked list
</commit_message>
<xml_diff>
--- a/Binary Tree/Tree.docx
+++ b/Binary Tree/Tree.docx
@@ -112,12 +112,10 @@
         <w:t xml:space="preserve">2. Each node has two components: data and a link to </w:t>
       </w:r>
       <w:proofErr w:type="spellStart"/>
-      <w:proofErr w:type="gramStart"/>
       <w:r>
         <w:t>it's</w:t>
       </w:r>
       <w:proofErr w:type="spellEnd"/>
-      <w:proofErr w:type="gramEnd"/>
       <w:r>
         <w:t xml:space="preserve"> sub category</w:t>
       </w:r>
@@ -220,7 +218,81 @@
         <w:t>Height of tree: Height of root node</w:t>
       </w:r>
     </w:p>
-    <w:p/>
+    <w:p>
+      <w:r>
+        <w:rPr>
+          <w:b/>
+          <w:bCs/>
+        </w:rPr>
+        <w:t xml:space="preserve">Types of Binary Tree: </w:t>
+      </w:r>
+    </w:p>
+    <w:p>
+      <w:pPr>
+        <w:pStyle w:val="ListParagraph"/>
+        <w:numPr>
+          <w:ilvl w:val="0"/>
+          <w:numId w:val="2"/>
+        </w:numPr>
+        <w:spacing w:line="256" w:lineRule="auto"/>
+      </w:pPr>
+      <w:r>
+        <w:rPr>
+          <w:b/>
+          <w:bCs/>
+        </w:rPr>
+        <w:t>Full Binary tree</w:t>
+      </w:r>
+      <w:r>
+        <w:t>: Each node has zero or two children.</w:t>
+      </w:r>
+    </w:p>
+    <w:p>
+      <w:pPr>
+        <w:pStyle w:val="ListParagraph"/>
+        <w:numPr>
+          <w:ilvl w:val="0"/>
+          <w:numId w:val="2"/>
+        </w:numPr>
+        <w:spacing w:line="256" w:lineRule="auto"/>
+      </w:pPr>
+      <w:r>
+        <w:rPr>
+          <w:b/>
+          <w:bCs/>
+        </w:rPr>
+        <w:t>Perfect Binary tree</w:t>
+      </w:r>
+      <w:r>
+        <w:t>: All leaf nodes have two children, and they are at the same depth.</w:t>
+      </w:r>
+    </w:p>
+    <w:p>
+      <w:pPr>
+        <w:pStyle w:val="ListParagraph"/>
+        <w:numPr>
+          <w:ilvl w:val="0"/>
+          <w:numId w:val="2"/>
+        </w:numPr>
+        <w:spacing w:line="256" w:lineRule="auto"/>
+      </w:pPr>
+      <w:r>
+        <w:t>Complete Binary tree: In which all levels are filled, except possibly for the last level, which is filled from left to right. In other words, all nodes are as left as possible.</w:t>
+      </w:r>
+    </w:p>
+    <w:p>
+      <w:pPr>
+        <w:pStyle w:val="ListParagraph"/>
+        <w:numPr>
+          <w:ilvl w:val="0"/>
+          <w:numId w:val="2"/>
+        </w:numPr>
+        <w:spacing w:line="256" w:lineRule="auto"/>
+      </w:pPr>
+      <w:r>
+        <w:t>Balanced Binary tree: search google</w:t>
+      </w:r>
+    </w:p>
     <w:p>
       <w:pPr>
         <w:rPr>
@@ -287,12 +359,74 @@
       </w:r>
       <w:r>
         <w:br/>
-        <w:t>ex</w:t>
-      </w:r>
-      <w:r>
-        <w:t>ample for fig1: N9 &gt; N10 &gt; N4 &gt; N5 &gt; N2 &gt; N6 &gt; N7 &gt; N3 &gt; N1</w:t>
-      </w:r>
-    </w:p>
+        <w:t>example for fig1: N9 &gt; N10 &gt; N4 &gt; N5 &gt; N2 &gt; N6 &gt; N7 &gt; N3 &gt; N1</w:t>
+      </w:r>
+    </w:p>
+    <w:p>
+      <w:pPr>
+        <w:pStyle w:val="ListParagraph"/>
+        <w:numPr>
+          <w:ilvl w:val="0"/>
+          <w:numId w:val="1"/>
+        </w:numPr>
+      </w:pPr>
+      <w:r>
+        <w:t>Level Order: Level by Level, Left to Right</w:t>
+      </w:r>
+      <w:r>
+        <w:br/>
+        <w:t>example for fig1: N1 &gt; N2 &gt; N3 &gt; N4 &gt; N5 &gt; N6 &gt; N7 &gt; N9 &gt; N10</w:t>
+      </w:r>
+    </w:p>
+    <w:p>
+      <w:r>
+        <w:rPr>
+          <w:b/>
+          <w:bCs/>
+        </w:rPr>
+        <w:t>Searching For a Value on Tree</w:t>
+      </w:r>
+      <w:r>
+        <w:t xml:space="preserve">: Time complexity is O(n) </w:t>
+      </w:r>
+    </w:p>
+    <w:p>
+      <w:r>
+        <w:rPr>
+          <w:b/>
+          <w:bCs/>
+        </w:rPr>
+        <w:t xml:space="preserve">Inserting </w:t>
+      </w:r>
+      <w:r>
+        <w:rPr>
+          <w:b/>
+          <w:bCs/>
+        </w:rPr>
+        <w:t>a Value on Tree</w:t>
+      </w:r>
+      <w:r>
+        <w:t xml:space="preserve">: Time complexity is O(n) </w:t>
+      </w:r>
+    </w:p>
+    <w:p>
+      <w:r>
+        <w:t>Deleting a Node: Time complexity O(</w:t>
+      </w:r>
+      <w:r>
+        <w:t>n</w:t>
+      </w:r>
+      <w:r>
+        <w:t>)</w:t>
+      </w:r>
+    </w:p>
+    <w:p>
+      <w:r>
+        <w:t>Deletion of  Tree: Time complexity O(1)</w:t>
+      </w:r>
+    </w:p>
+    <w:p/>
+    <w:p/>
     <w:p>
       <w:pPr>
         <w:pStyle w:val="ListParagraph"/>
@@ -320,6 +454,92 @@
 <file path=word/numbering.xml><?xml version="1.0" encoding="utf-8"?>
 <w:numbering xmlns:wpc="http://schemas.microsoft.com/office/word/2010/wordprocessingCanvas" xmlns:cx="http://schemas.microsoft.com/office/drawing/2014/chartex" xmlns:cx1="http://schemas.microsoft.com/office/drawing/2015/9/8/chartex" xmlns:cx2="http://schemas.microsoft.com/office/drawing/2015/10/21/chartex" xmlns:cx3="http://schemas.microsoft.com/office/drawing/2016/5/9/chartex" xmlns:cx4="http://schemas.microsoft.com/office/drawing/2016/5/10/chartex" xmlns:cx5="http://schemas.microsoft.com/office/drawing/2016/5/11/chartex" xmlns:cx6="http://schemas.microsoft.com/office/drawing/2016/5/12/chartex" xmlns:cx7="http://schemas.microsoft.com/office/drawing/2016/5/13/chartex" xmlns:cx8="http://schemas.microsoft.com/office/drawing/2016/5/14/chartex" xmlns:mc="http://schemas.openxmlformats.org/markup-compatibility/2006" xmlns:aink="http://schemas.microsoft.com/office/drawing/2016/ink" xmlns:am3d="http://schemas.microsoft.com/office/drawing/2017/model3d" xmlns:o="urn:schemas-microsoft-com:office:office" xmlns:oel="http://schemas.microsoft.com/office/2019/extlst" xmlns:r="http://schemas.openxmlformats.org/officeDocument/2006/relationships" xmlns:m="http://schemas.openxmlformats.org/officeDocument/2006/math" xmlns:v="urn:schemas-microsoft-com:vml" xmlns:wp14="http://schemas.microsoft.com/office/word/2010/wordprocessingDrawing" xmlns:wp="http://schemas.openxmlformats.org/drawingml/2006/wordprocessingDrawing" xmlns:w10="urn:schemas-microsoft-com:office:word" xmlns:w="http://schemas.openxmlformats.org/wordprocessingml/2006/main" xmlns:w14="http://schemas.microsoft.com/office/word/2010/wordml" xmlns:w15="http://schemas.microsoft.com/office/word/2012/wordml" xmlns:w16cex="http://schemas.microsoft.com/office/word/2018/wordml/cex" xmlns:w16cid="http://schemas.microsoft.com/office/word/2016/wordml/cid" xmlns:w16="http://schemas.microsoft.com/office/word/2018/wordml" xmlns:w16sdtdh="http://schemas.microsoft.com/office/word/2020/wordml/sdtdatahash" xmlns:w16se="http://schemas.microsoft.com/office/word/2015/wordml/symex" xmlns:wpg="http://schemas.microsoft.com/office/word/2010/wordprocessingGroup" xmlns:wpi="http://schemas.microsoft.com/office/word/2010/wordprocessingInk" xmlns:wne="http://schemas.microsoft.com/office/word/2006/wordml" xmlns:wps="http://schemas.microsoft.com/office/word/2010/wordprocessingShape" mc:Ignorable="w14 w15 w16se w16cid w16 w16cex w16sdtdh wp14">
   <w:abstractNum w:abstractNumId="0" w15:restartNumberingAfterBreak="0">
+    <w:nsid w:val="212A751C"/>
+    <w:multiLevelType w:val="hybridMultilevel"/>
+    <w:tmpl w:val="1F24EC88"/>
+    <w:lvl w:ilvl="0" w:tplc="0409000F">
+      <w:start w:val="1"/>
+      <w:numFmt w:val="decimal"/>
+      <w:lvlText w:val="%1."/>
+      <w:lvlJc w:val="left"/>
+      <w:pPr>
+        <w:ind w:left="720" w:hanging="360"/>
+      </w:pPr>
+    </w:lvl>
+    <w:lvl w:ilvl="1" w:tplc="04090019">
+      <w:start w:val="1"/>
+      <w:numFmt w:val="lowerLetter"/>
+      <w:lvlText w:val="%2."/>
+      <w:lvlJc w:val="left"/>
+      <w:pPr>
+        <w:ind w:left="1440" w:hanging="360"/>
+      </w:pPr>
+    </w:lvl>
+    <w:lvl w:ilvl="2" w:tplc="0409001B">
+      <w:start w:val="1"/>
+      <w:numFmt w:val="lowerRoman"/>
+      <w:lvlText w:val="%3."/>
+      <w:lvlJc w:val="right"/>
+      <w:pPr>
+        <w:ind w:left="2160" w:hanging="180"/>
+      </w:pPr>
+    </w:lvl>
+    <w:lvl w:ilvl="3" w:tplc="0409000F">
+      <w:start w:val="1"/>
+      <w:numFmt w:val="decimal"/>
+      <w:lvlText w:val="%4."/>
+      <w:lvlJc w:val="left"/>
+      <w:pPr>
+        <w:ind w:left="2880" w:hanging="360"/>
+      </w:pPr>
+    </w:lvl>
+    <w:lvl w:ilvl="4" w:tplc="04090019">
+      <w:start w:val="1"/>
+      <w:numFmt w:val="lowerLetter"/>
+      <w:lvlText w:val="%5."/>
+      <w:lvlJc w:val="left"/>
+      <w:pPr>
+        <w:ind w:left="3600" w:hanging="360"/>
+      </w:pPr>
+    </w:lvl>
+    <w:lvl w:ilvl="5" w:tplc="0409001B">
+      <w:start w:val="1"/>
+      <w:numFmt w:val="lowerRoman"/>
+      <w:lvlText w:val="%6."/>
+      <w:lvlJc w:val="right"/>
+      <w:pPr>
+        <w:ind w:left="4320" w:hanging="180"/>
+      </w:pPr>
+    </w:lvl>
+    <w:lvl w:ilvl="6" w:tplc="0409000F">
+      <w:start w:val="1"/>
+      <w:numFmt w:val="decimal"/>
+      <w:lvlText w:val="%7."/>
+      <w:lvlJc w:val="left"/>
+      <w:pPr>
+        <w:ind w:left="5040" w:hanging="360"/>
+      </w:pPr>
+    </w:lvl>
+    <w:lvl w:ilvl="7" w:tplc="04090019">
+      <w:start w:val="1"/>
+      <w:numFmt w:val="lowerLetter"/>
+      <w:lvlText w:val="%8."/>
+      <w:lvlJc w:val="left"/>
+      <w:pPr>
+        <w:ind w:left="5760" w:hanging="360"/>
+      </w:pPr>
+    </w:lvl>
+    <w:lvl w:ilvl="8" w:tplc="0409001B">
+      <w:start w:val="1"/>
+      <w:numFmt w:val="lowerRoman"/>
+      <w:lvlText w:val="%9."/>
+      <w:lvlJc w:val="right"/>
+      <w:pPr>
+        <w:ind w:left="6480" w:hanging="180"/>
+      </w:pPr>
+    </w:lvl>
+  </w:abstractNum>
+  <w:abstractNum w:abstractNumId="1" w15:restartNumberingAfterBreak="0">
     <w:nsid w:val="78425CE7"/>
     <w:multiLevelType w:val="hybridMultilevel"/>
     <w:tmpl w:val="A7E0B9E8"/>
@@ -409,7 +629,37 @@
     </w:lvl>
   </w:abstractNum>
   <w:num w:numId="1" w16cid:durableId="1875075737">
+    <w:abstractNumId w:val="1"/>
+  </w:num>
+  <w:num w:numId="2" w16cid:durableId="563108899">
     <w:abstractNumId w:val="0"/>
+    <w:lvlOverride w:ilvl="0">
+      <w:startOverride w:val="1"/>
+    </w:lvlOverride>
+    <w:lvlOverride w:ilvl="1">
+      <w:startOverride w:val="1"/>
+    </w:lvlOverride>
+    <w:lvlOverride w:ilvl="2">
+      <w:startOverride w:val="1"/>
+    </w:lvlOverride>
+    <w:lvlOverride w:ilvl="3">
+      <w:startOverride w:val="1"/>
+    </w:lvlOverride>
+    <w:lvlOverride w:ilvl="4">
+      <w:startOverride w:val="1"/>
+    </w:lvlOverride>
+    <w:lvlOverride w:ilvl="5">
+      <w:startOverride w:val="1"/>
+    </w:lvlOverride>
+    <w:lvlOverride w:ilvl="6">
+      <w:startOverride w:val="1"/>
+    </w:lvlOverride>
+    <w:lvlOverride w:ilvl="7">
+      <w:startOverride w:val="1"/>
+    </w:lvlOverride>
+    <w:lvlOverride w:ilvl="8">
+      <w:startOverride w:val="1"/>
+    </w:lvlOverride>
   </w:num>
 </w:numbering>
 </file>

</xml_diff>

<commit_message>
completed binary tree with python list
</commit_message>
<xml_diff>
--- a/Binary Tree/Tree.docx
+++ b/Binary Tree/Tree.docx
@@ -117,8 +117,13 @@
       </w:r>
       <w:proofErr w:type="spellEnd"/>
       <w:r>
-        <w:t xml:space="preserve"> sub category</w:t>
-      </w:r>
+        <w:t xml:space="preserve"> </w:t>
+      </w:r>
+      <w:proofErr w:type="gramStart"/>
+      <w:r>
+        <w:t>sub category</w:t>
+      </w:r>
+      <w:proofErr w:type="gramEnd"/>
     </w:p>
     <w:p>
       <w:r>
@@ -290,8 +295,13 @@
         <w:spacing w:line="256" w:lineRule="auto"/>
       </w:pPr>
       <w:r>
-        <w:t>Balanced Binary tree: search google</w:t>
-      </w:r>
+        <w:t xml:space="preserve">Balanced Binary tree: search </w:t>
+      </w:r>
+      <w:proofErr w:type="gramStart"/>
+      <w:r>
+        <w:t>google</w:t>
+      </w:r>
+      <w:proofErr w:type="gramEnd"/>
     </w:p>
     <w:p>
       <w:pPr>
@@ -375,72 +385,76 @@
       </w:r>
       <w:r>
         <w:br/>
-        <w:t>example for fig1: N1 &gt; N2 &gt; N3 &gt; N4 &gt; N5 &gt; N6 &gt; N7 &gt; N9 &gt; N10</w:t>
-      </w:r>
-    </w:p>
-    <w:p>
-      <w:r>
+        <w:t xml:space="preserve">example for fig1: N1 &gt; N2 &gt; N3 &gt; N4 &gt; N5 &gt; N6 &gt; N7 &gt; N9 &gt; </w:t>
+      </w:r>
+      <w:proofErr w:type="gramStart"/>
+      <w:r>
+        <w:t>N10</w:t>
+      </w:r>
+      <w:proofErr w:type="gramEnd"/>
+    </w:p>
+    <w:p>
+      <w:pPr>
         <w:rPr>
           <w:b/>
           <w:bCs/>
         </w:rPr>
-        <w:t>Searching For a Value on Tree</w:t>
-      </w:r>
-      <w:r>
-        <w:t xml:space="preserve">: Time complexity is O(n) </w:t>
-      </w:r>
-    </w:p>
-    <w:p>
+      </w:pPr>
       <w:r>
         <w:rPr>
           <w:b/>
           <w:bCs/>
         </w:rPr>
-        <w:t xml:space="preserve">Inserting </w:t>
-      </w:r>
-      <w:r>
-        <w:rPr>
-          <w:b/>
-          <w:bCs/>
-        </w:rPr>
-        <w:t>a Value on Tree</w:t>
-      </w:r>
-      <w:r>
-        <w:t xml:space="preserve">: Time complexity is O(n) </w:t>
-      </w:r>
-    </w:p>
-    <w:p>
-      <w:r>
-        <w:t>Deleting a Node: Time complexity O(</w:t>
-      </w:r>
-      <w:r>
-        <w:t>n</w:t>
-      </w:r>
-      <w:r>
-        <w:t>)</w:t>
-      </w:r>
-    </w:p>
-    <w:p>
-      <w:r>
-        <w:t>Deletion of  Tree: Time complexity O(1)</w:t>
-      </w:r>
-    </w:p>
-    <w:p/>
-    <w:p/>
-    <w:p>
-      <w:pPr>
-        <w:pStyle w:val="ListParagraph"/>
-      </w:pPr>
-    </w:p>
-    <w:p>
-      <w:pPr>
-        <w:pStyle w:val="ListParagraph"/>
-      </w:pPr>
-      <w:r>
-        <w:br/>
-      </w:r>
-    </w:p>
-    <w:p/>
+        <w:t>Python List vs Linked List:</w:t>
+      </w:r>
+    </w:p>
+    <w:p>
+      <w:r>
+        <w:t>Linked is more useful when we don’t know the amount of tree elements.</w:t>
+      </w:r>
+    </w:p>
+    <w:p>
+      <w:r>
+        <w:rPr>
+          <w:noProof/>
+        </w:rPr>
+        <w:drawing>
+          <wp:inline distT="0" distB="0" distL="0" distR="0" wp14:anchorId="5E942A50" wp14:editId="43D300CE">
+            <wp:extent cx="5943600" cy="2990850"/>
+            <wp:effectExtent l="0" t="0" r="0" b="0"/>
+            <wp:docPr id="1589210138" name="Picture 1" descr="A screen shot of a computer&#10;&#10;Description automatically generated"/>
+            <wp:cNvGraphicFramePr>
+              <a:graphicFrameLocks xmlns:a="http://schemas.openxmlformats.org/drawingml/2006/main" noChangeAspect="1"/>
+            </wp:cNvGraphicFramePr>
+            <a:graphic xmlns:a="http://schemas.openxmlformats.org/drawingml/2006/main">
+              <a:graphicData uri="http://schemas.openxmlformats.org/drawingml/2006/picture">
+                <pic:pic xmlns:pic="http://schemas.openxmlformats.org/drawingml/2006/picture">
+                  <pic:nvPicPr>
+                    <pic:cNvPr id="1589210138" name="Picture 1" descr="A screen shot of a computer&#10;&#10;Description automatically generated"/>
+                    <pic:cNvPicPr/>
+                  </pic:nvPicPr>
+                  <pic:blipFill>
+                    <a:blip r:embed="rId6"/>
+                    <a:stretch>
+                      <a:fillRect/>
+                    </a:stretch>
+                  </pic:blipFill>
+                  <pic:spPr>
+                    <a:xfrm>
+                      <a:off x="0" y="0"/>
+                      <a:ext cx="5943600" cy="2990850"/>
+                    </a:xfrm>
+                    <a:prstGeom prst="rect">
+                      <a:avLst/>
+                    </a:prstGeom>
+                  </pic:spPr>
+                </pic:pic>
+              </a:graphicData>
+            </a:graphic>
+          </wp:inline>
+        </w:drawing>
+      </w:r>
+    </w:p>
     <w:sectPr>
       <w:pgSz w:w="12240" w:h="15840"/>
       <w:pgMar w:top="1440" w:right="1440" w:bottom="1440" w:left="1440" w:header="720" w:footer="720" w:gutter="0"/>

</xml_diff>